<commit_message>
CIV-6422: Updating docmosis templates
</commit_message>
<xml_diff>
--- a/docker/docmosis/templates/CV-UNS-HRN-ENG-01176.docx
+++ b/docker/docmosis/templates/CV-UNS-HRN-ENG-01176.docx
@@ -597,27 +597,7 @@
                 <w:sz w:val="20"/>
                 <w:szCs w:val="20"/>
               </w:rPr>
-              <w:t>&lt;</w:t>
-            </w:r>
-            <w:proofErr w:type="gramStart"/>
-            <w:r>
-              <w:rPr>
-                <w:rFonts w:ascii="GDSTransportWebsite" w:eastAsia="Times New Roman" w:hAnsi="GDSTransportWebsite" w:cs="Times New Roman"/>
-                <w:color w:val="60686D"/>
-                <w:sz w:val="20"/>
-                <w:szCs w:val="20"/>
-              </w:rPr>
-              <w:t>&lt;{</w:t>
-            </w:r>
-            <w:proofErr w:type="gramEnd"/>
-            <w:r>
-              <w:rPr>
-                <w:rFonts w:ascii="GDSTransportWebsite" w:eastAsia="Times New Roman" w:hAnsi="GDSTransportWebsite" w:cs="Times New Roman"/>
-                <w:color w:val="60686D"/>
-                <w:sz w:val="20"/>
-                <w:szCs w:val="20"/>
-              </w:rPr>
-              <w:t>dateFormat(</w:t>
+              <w:t>&lt;&lt;{dateFormat(</w:t>
             </w:r>
             <w:r>
               <w:rPr>
@@ -816,7 +796,6 @@
               </w:rPr>
               <w:t>&lt;&lt;</w:t>
             </w:r>
-            <w:proofErr w:type="gramStart"/>
             <w:r>
               <w:rPr>
                 <w:rFonts w:ascii="GDSTransportWebsite" w:hAnsi="GDSTransportWebsite"/>
@@ -824,7 +803,6 @@
               </w:rPr>
               <w:t>applicant.litigationFriendName</w:t>
             </w:r>
-            <w:proofErr w:type="gramEnd"/>
             <w:r>
               <w:rPr>
                 <w:rFonts w:ascii="GDSTransportWebsite" w:hAnsi="GDSTransportWebsite"/>
@@ -896,7 +874,6 @@
               </w:rPr>
               <w:t>&lt;&lt;cs_{</w:t>
             </w:r>
-            <w:proofErr w:type="gramStart"/>
             <w:r>
               <w:rPr>
                 <w:rFonts w:ascii="GDSTransportWebsite" w:hAnsi="GDSTransportWebsite"/>
@@ -925,7 +902,6 @@
               </w:rPr>
               <w:t>.AddressLine</w:t>
             </w:r>
-            <w:proofErr w:type="gramEnd"/>
             <w:r>
               <w:rPr>
                 <w:rFonts w:ascii="GDSTransportWebsite" w:hAnsi="GDSTransportWebsite"/>
@@ -1041,7 +1017,6 @@
               </w:rPr>
               <w:t>&lt;&lt;</w:t>
             </w:r>
-            <w:proofErr w:type="gramStart"/>
             <w:r>
               <w:rPr>
                 <w:rFonts w:ascii="GDSTransportWebsite" w:hAnsi="GDSTransportWebsite"/>
@@ -1061,15 +1036,7 @@
                 <w:rFonts w:ascii="GDSTransportWebsite" w:hAnsi="GDSTransportWebsite"/>
                 <w:color w:val="0A0A0A"/>
               </w:rPr>
-              <w:t>ddress.AddressLine</w:t>
-            </w:r>
-            <w:proofErr w:type="gramEnd"/>
-            <w:r>
-              <w:rPr>
-                <w:rFonts w:ascii="GDSTransportWebsite" w:hAnsi="GDSTransportWebsite"/>
-                <w:color w:val="0A0A0A"/>
-              </w:rPr>
-              <w:t>2&gt;&gt;&lt;&lt;es_&gt;&gt;&lt;&lt;cs_{</w:t>
+              <w:t>ddress.AddressLine2&gt;&gt;&lt;&lt;es_&gt;&gt;&lt;&lt;cs_{</w:t>
             </w:r>
             <w:r>
               <w:rPr>
@@ -1129,7 +1096,6 @@
               </w:rPr>
               <w:t>&lt;&lt;</w:t>
             </w:r>
-            <w:proofErr w:type="gramStart"/>
             <w:r>
               <w:rPr>
                 <w:rFonts w:ascii="GDSTransportWebsite" w:hAnsi="GDSTransportWebsite"/>
@@ -1149,15 +1115,7 @@
                 <w:rFonts w:ascii="GDSTransportWebsite" w:hAnsi="GDSTransportWebsite"/>
                 <w:color w:val="0A0A0A"/>
               </w:rPr>
-              <w:t>ddress.AddressLine</w:t>
-            </w:r>
-            <w:proofErr w:type="gramEnd"/>
-            <w:r>
-              <w:rPr>
-                <w:rFonts w:ascii="GDSTransportWebsite" w:hAnsi="GDSTransportWebsite"/>
-                <w:color w:val="0A0A0A"/>
-              </w:rPr>
-              <w:t>3&gt;&gt;&lt;&lt;es_&gt;&gt;&lt;&lt;cs_{</w:t>
+              <w:t>ddress.AddressLine3&gt;&gt;&lt;&lt;es_&gt;&gt;&lt;&lt;cs_{</w:t>
             </w:r>
             <w:r>
               <w:rPr>
@@ -1217,7 +1175,6 @@
               </w:rPr>
               <w:t>&lt;&lt;</w:t>
             </w:r>
-            <w:proofErr w:type="gramStart"/>
             <w:r>
               <w:rPr>
                 <w:rFonts w:ascii="GDSTransportWebsite" w:hAnsi="GDSTransportWebsite"/>
@@ -1237,15 +1194,7 @@
                 <w:rFonts w:ascii="GDSTransportWebsite" w:hAnsi="GDSTransportWebsite"/>
                 <w:color w:val="0A0A0A"/>
               </w:rPr>
-              <w:t>ddress.PostTown</w:t>
-            </w:r>
-            <w:proofErr w:type="gramEnd"/>
-            <w:r>
-              <w:rPr>
-                <w:rFonts w:ascii="GDSTransportWebsite" w:hAnsi="GDSTransportWebsite"/>
-                <w:color w:val="0A0A0A"/>
-              </w:rPr>
-              <w:t>&gt;&gt;&lt;&lt;es_&gt;&gt;</w:t>
+              <w:t>ddress.PostTown&gt;&gt;&lt;&lt;es_&gt;&gt;</w:t>
             </w:r>
           </w:p>
           <w:p>
@@ -1263,7 +1212,6 @@
               </w:rPr>
               <w:t>&lt;&lt;</w:t>
             </w:r>
-            <w:proofErr w:type="gramStart"/>
             <w:r>
               <w:rPr>
                 <w:rFonts w:ascii="GDSTransportWebsite" w:hAnsi="GDSTransportWebsite"/>
@@ -1283,15 +1231,7 @@
                 <w:rFonts w:ascii="GDSTransportWebsite" w:hAnsi="GDSTransportWebsite"/>
                 <w:color w:val="0A0A0A"/>
               </w:rPr>
-              <w:t>ddress.PostCode</w:t>
-            </w:r>
-            <w:proofErr w:type="gramEnd"/>
-            <w:r>
-              <w:rPr>
-                <w:rFonts w:ascii="GDSTransportWebsite" w:hAnsi="GDSTransportWebsite"/>
-                <w:color w:val="0A0A0A"/>
-              </w:rPr>
-              <w:t>&gt;&gt;&lt;&lt;cs_{</w:t>
+              <w:t>ddress.PostCode&gt;&gt;&lt;&lt;cs_{</w:t>
             </w:r>
             <w:r>
               <w:rPr>
@@ -1352,7 +1292,6 @@
               </w:rPr>
               <w:t>&lt;&lt;</w:t>
             </w:r>
-            <w:proofErr w:type="gramStart"/>
             <w:r>
               <w:rPr>
                 <w:rFonts w:ascii="GDSTransportWebsite" w:hAnsi="GDSTransportWebsite"/>
@@ -1372,15 +1311,7 @@
                 <w:rFonts w:ascii="GDSTransportWebsite" w:hAnsi="GDSTransportWebsite"/>
                 <w:color w:val="0A0A0A"/>
               </w:rPr>
-              <w:t>ddress.Country</w:t>
-            </w:r>
-            <w:proofErr w:type="gramEnd"/>
-            <w:r>
-              <w:rPr>
-                <w:rFonts w:ascii="GDSTransportWebsite" w:hAnsi="GDSTransportWebsite"/>
-                <w:color w:val="0A0A0A"/>
-              </w:rPr>
-              <w:t>&gt;&gt;&lt;&lt;es_&gt;&gt;</w:t>
+              <w:t>ddress.Country&gt;&gt;&lt;&lt;es_&gt;&gt;</w:t>
             </w:r>
           </w:p>
         </w:tc>
@@ -1704,7 +1635,6 @@
               </w:rPr>
               <w:t>.AddressLine</w:t>
             </w:r>
-            <w:proofErr w:type="gramStart"/>
             <w:r>
               <w:rPr>
                 <w:rFonts w:ascii="GDSTransportWebsite" w:hAnsi="GDSTransportWebsite"/>
@@ -1717,15 +1647,7 @@
                 <w:rFonts w:ascii="GDSTransportWebsite" w:hAnsi="GDSTransportWebsite"/>
                 <w:color w:val="0A0A0A"/>
               </w:rPr>
-              <w:t>!=</w:t>
-            </w:r>
-            <w:proofErr w:type="gramEnd"/>
-            <w:r>
-              <w:rPr>
-                <w:rFonts w:ascii="GDSTransportWebsite" w:hAnsi="GDSTransportWebsite"/>
-                <w:color w:val="0A0A0A"/>
-              </w:rPr>
-              <w:t>null}&gt;&gt;&lt;&lt;</w:t>
+              <w:t>!=null}&gt;&gt;&lt;&lt;</w:t>
             </w:r>
             <w:r>
               <w:rPr>
@@ -1820,30 +1742,14 @@
                 <w:rFonts w:ascii="GDSTransportWebsite" w:hAnsi="GDSTransportWebsite"/>
                 <w:color w:val="0A0A0A"/>
               </w:rPr>
-              <w:t>ddress.AddressLine2&gt;&gt;&lt;&lt;es_&gt;&gt;&lt;&lt;cs_</w:t>
-            </w:r>
-            <w:proofErr w:type="gramStart"/>
-            <w:r>
-              <w:rPr>
-                <w:rFonts w:ascii="GDSTransportWebsite" w:hAnsi="GDSTransportWebsite"/>
-                <w:color w:val="0A0A0A"/>
-              </w:rPr>
-              <w:t>{</w:t>
-            </w:r>
-            <w:r>
-              <w:rPr>
-                <w:rFonts w:ascii="GDSTransportWebsite" w:hAnsi="GDSTransportWebsite"/>
-                <w:color w:val="0A0A0A"/>
-              </w:rPr>
-              <w:t>!isBlank</w:t>
-            </w:r>
-            <w:proofErr w:type="gramEnd"/>
-            <w:r>
-              <w:rPr>
-                <w:rFonts w:ascii="GDSTransportWebsite" w:hAnsi="GDSTransportWebsite"/>
-                <w:color w:val="0A0A0A"/>
-              </w:rPr>
-              <w:t>(primaryA</w:t>
+              <w:t>ddress.AddressLine2&gt;&gt;&lt;&lt;es_&gt;&gt;&lt;&lt;cs_{</w:t>
+            </w:r>
+            <w:r>
+              <w:rPr>
+                <w:rFonts w:ascii="GDSTransportWebsite" w:hAnsi="GDSTransportWebsite"/>
+                <w:color w:val="0A0A0A"/>
+              </w:rPr>
+              <w:t>!isBlank(primaryA</w:t>
             </w:r>
             <w:r>
               <w:rPr>
@@ -1894,30 +1800,14 @@
                 <w:rFonts w:ascii="GDSTransportWebsite" w:hAnsi="GDSTransportWebsite"/>
                 <w:color w:val="0A0A0A"/>
               </w:rPr>
-              <w:t>ddress.AddressLine3&gt;&gt;&lt;&lt;es_&gt;&gt;&lt;&lt;cs_</w:t>
-            </w:r>
-            <w:proofErr w:type="gramStart"/>
-            <w:r>
-              <w:rPr>
-                <w:rFonts w:ascii="GDSTransportWebsite" w:hAnsi="GDSTransportWebsite"/>
-                <w:color w:val="0A0A0A"/>
-              </w:rPr>
-              <w:t>{</w:t>
-            </w:r>
-            <w:r>
-              <w:rPr>
-                <w:rFonts w:ascii="GDSTransportWebsite" w:hAnsi="GDSTransportWebsite"/>
-                <w:color w:val="0A0A0A"/>
-              </w:rPr>
-              <w:t>!isBlank</w:t>
-            </w:r>
-            <w:proofErr w:type="gramEnd"/>
-            <w:r>
-              <w:rPr>
-                <w:rFonts w:ascii="GDSTransportWebsite" w:hAnsi="GDSTransportWebsite"/>
-                <w:color w:val="0A0A0A"/>
-              </w:rPr>
-              <w:t>(primaryA</w:t>
+              <w:t>ddress.AddressLine3&gt;&gt;&lt;&lt;es_&gt;&gt;&lt;&lt;cs_{</w:t>
+            </w:r>
+            <w:r>
+              <w:rPr>
+                <w:rFonts w:ascii="GDSTransportWebsite" w:hAnsi="GDSTransportWebsite"/>
+                <w:color w:val="0A0A0A"/>
+              </w:rPr>
+              <w:t>!isBlank(primaryA</w:t>
             </w:r>
             <w:r>
               <w:rPr>
@@ -1998,30 +1888,14 @@
                 <w:rFonts w:ascii="GDSTransportWebsite" w:hAnsi="GDSTransportWebsite"/>
                 <w:color w:val="0A0A0A"/>
               </w:rPr>
-              <w:t>ddress.PostCode&gt;&gt;&lt;&lt;cs_</w:t>
-            </w:r>
-            <w:proofErr w:type="gramStart"/>
-            <w:r>
-              <w:rPr>
-                <w:rFonts w:ascii="GDSTransportWebsite" w:hAnsi="GDSTransportWebsite"/>
-                <w:color w:val="0A0A0A"/>
-              </w:rPr>
-              <w:t>{</w:t>
-            </w:r>
-            <w:r>
-              <w:rPr>
-                <w:rFonts w:ascii="GDSTransportWebsite" w:hAnsi="GDSTransportWebsite"/>
-                <w:color w:val="0A0A0A"/>
-              </w:rPr>
-              <w:t>!isBlank</w:t>
-            </w:r>
-            <w:proofErr w:type="gramEnd"/>
-            <w:r>
-              <w:rPr>
-                <w:rFonts w:ascii="GDSTransportWebsite" w:hAnsi="GDSTransportWebsite"/>
-                <w:color w:val="0A0A0A"/>
-              </w:rPr>
-              <w:t>(primaryA</w:t>
+              <w:t>ddress.PostCode&gt;&gt;&lt;&lt;cs_{</w:t>
+            </w:r>
+            <w:r>
+              <w:rPr>
+                <w:rFonts w:ascii="GDSTransportWebsite" w:hAnsi="GDSTransportWebsite"/>
+                <w:color w:val="0A0A0A"/>
+              </w:rPr>
+              <w:t>!isBlank(primaryA</w:t>
             </w:r>
             <w:r>
               <w:rPr>
@@ -2161,7 +2035,6 @@
               </w:rPr>
               <w:t>&lt;</w:t>
             </w:r>
-            <w:proofErr w:type="gramStart"/>
             <w:r>
               <w:rPr>
                 <w:rFonts w:ascii="GDSTransportWebsite" w:hAnsi="GDSTransportWebsite"/>
@@ -2183,7 +2056,6 @@
               </w:rPr>
               <w:t>Name</w:t>
             </w:r>
-            <w:proofErr w:type="gramEnd"/>
             <w:r>
               <w:rPr>
                 <w:rFonts w:ascii="GDSTransportWebsite" w:hAnsi="GDSTransportWebsite"/>
@@ -2254,30 +2126,14 @@
                 <w:rFonts w:ascii="GDSTransportWebsite" w:hAnsi="GDSTransportWebsite"/>
                 <w:color w:val="0A0A0A"/>
               </w:rPr>
-              <w:t>cs_</w:t>
-            </w:r>
-            <w:proofErr w:type="gramStart"/>
-            <w:r>
-              <w:rPr>
-                <w:rFonts w:ascii="GDSTransportWebsite" w:hAnsi="GDSTransportWebsite"/>
-                <w:color w:val="0A0A0A"/>
-              </w:rPr>
-              <w:t>{</w:t>
-            </w:r>
-            <w:r>
-              <w:rPr>
-                <w:rFonts w:ascii="GDSTransportWebsite" w:hAnsi="GDSTransportWebsite"/>
-                <w:color w:val="0A0A0A"/>
-              </w:rPr>
-              <w:t>!isBlank</w:t>
-            </w:r>
-            <w:proofErr w:type="gramEnd"/>
-            <w:r>
-              <w:rPr>
-                <w:rFonts w:ascii="GDSTransportWebsite" w:hAnsi="GDSTransportWebsite"/>
-                <w:color w:val="0A0A0A"/>
-              </w:rPr>
-              <w:t>(</w:t>
+              <w:t>cs_{</w:t>
+            </w:r>
+            <w:r>
+              <w:rPr>
+                <w:rFonts w:ascii="GDSTransportWebsite" w:hAnsi="GDSTransportWebsite"/>
+                <w:color w:val="0A0A0A"/>
+              </w:rPr>
+              <w:t>!isBlank(</w:t>
             </w:r>
             <w:r>
               <w:rPr>
@@ -2407,7 +2263,6 @@
               </w:rPr>
               <w:t>&lt;&lt;</w:t>
             </w:r>
-            <w:proofErr w:type="gramStart"/>
             <w:r>
               <w:rPr>
                 <w:rFonts w:ascii="GDSTransportWebsite" w:hAnsi="GDSTransportWebsite"/>
@@ -2427,15 +2282,7 @@
                 <w:rFonts w:ascii="GDSTransportWebsite" w:hAnsi="GDSTransportWebsite"/>
                 <w:color w:val="0A0A0A"/>
               </w:rPr>
-              <w:t>ddress.AddressLine</w:t>
-            </w:r>
-            <w:proofErr w:type="gramEnd"/>
-            <w:r>
-              <w:rPr>
-                <w:rFonts w:ascii="GDSTransportWebsite" w:hAnsi="GDSTransportWebsite"/>
-                <w:color w:val="0A0A0A"/>
-              </w:rPr>
-              <w:t>2&gt;&gt;&lt;&lt;es_&gt;&gt;&lt;&lt;cs_{</w:t>
+              <w:t>ddress.AddressLine2&gt;&gt;&lt;&lt;es_&gt;&gt;&lt;&lt;cs_{</w:t>
             </w:r>
             <w:r>
               <w:rPr>
@@ -2495,7 +2342,6 @@
               </w:rPr>
               <w:t>&lt;&lt;</w:t>
             </w:r>
-            <w:proofErr w:type="gramStart"/>
             <w:r>
               <w:rPr>
                 <w:rFonts w:ascii="GDSTransportWebsite" w:hAnsi="GDSTransportWebsite"/>
@@ -2515,15 +2361,7 @@
                 <w:rFonts w:ascii="GDSTransportWebsite" w:hAnsi="GDSTransportWebsite"/>
                 <w:color w:val="0A0A0A"/>
               </w:rPr>
-              <w:t>ddress.AddressLine</w:t>
-            </w:r>
-            <w:proofErr w:type="gramEnd"/>
-            <w:r>
-              <w:rPr>
-                <w:rFonts w:ascii="GDSTransportWebsite" w:hAnsi="GDSTransportWebsite"/>
-                <w:color w:val="0A0A0A"/>
-              </w:rPr>
-              <w:t>3&gt;&gt;&lt;&lt;es_&gt;&gt;&lt;&lt;cs_{</w:t>
+              <w:t>ddress.AddressLine3&gt;&gt;&lt;&lt;es_&gt;&gt;&lt;&lt;cs_{</w:t>
             </w:r>
             <w:r>
               <w:rPr>
@@ -2583,7 +2421,6 @@
               </w:rPr>
               <w:t>&lt;&lt;</w:t>
             </w:r>
-            <w:proofErr w:type="gramStart"/>
             <w:r>
               <w:rPr>
                 <w:rFonts w:ascii="GDSTransportWebsite" w:hAnsi="GDSTransportWebsite"/>
@@ -2603,15 +2440,7 @@
                 <w:rFonts w:ascii="GDSTransportWebsite" w:hAnsi="GDSTransportWebsite"/>
                 <w:color w:val="0A0A0A"/>
               </w:rPr>
-              <w:t>ddress.PostTown</w:t>
-            </w:r>
-            <w:proofErr w:type="gramEnd"/>
-            <w:r>
-              <w:rPr>
-                <w:rFonts w:ascii="GDSTransportWebsite" w:hAnsi="GDSTransportWebsite"/>
-                <w:color w:val="0A0A0A"/>
-              </w:rPr>
-              <w:t>&gt;&gt;&lt;&lt;es_&gt;&gt;</w:t>
+              <w:t>ddress.PostTown&gt;&gt;&lt;&lt;es_&gt;&gt;</w:t>
             </w:r>
           </w:p>
           <w:p>
@@ -2629,7 +2458,6 @@
               </w:rPr>
               <w:t>&lt;&lt;</w:t>
             </w:r>
-            <w:proofErr w:type="gramStart"/>
             <w:r>
               <w:rPr>
                 <w:rFonts w:ascii="GDSTransportWebsite" w:hAnsi="GDSTransportWebsite"/>
@@ -2649,15 +2477,7 @@
                 <w:rFonts w:ascii="GDSTransportWebsite" w:hAnsi="GDSTransportWebsite"/>
                 <w:color w:val="0A0A0A"/>
               </w:rPr>
-              <w:t>ddress.PostCode</w:t>
-            </w:r>
-            <w:proofErr w:type="gramEnd"/>
-            <w:r>
-              <w:rPr>
-                <w:rFonts w:ascii="GDSTransportWebsite" w:hAnsi="GDSTransportWebsite"/>
-                <w:color w:val="0A0A0A"/>
-              </w:rPr>
-              <w:t>&gt;&gt;&lt;&lt;cs_{</w:t>
+              <w:t>ddress.PostCode&gt;&gt;&lt;&lt;cs_{</w:t>
             </w:r>
             <w:r>
               <w:rPr>
@@ -2722,15 +2542,7 @@
                 <w:rFonts w:ascii="GDSTransportWebsite" w:hAnsi="GDSTransportWebsite"/>
                 <w:color w:val="0A0A0A"/>
               </w:rPr>
-              <w:t xml:space="preserve"> </w:t>
-            </w:r>
-            <w:proofErr w:type="gramStart"/>
-            <w:r>
-              <w:rPr>
-                <w:rFonts w:ascii="GDSTransportWebsite" w:hAnsi="GDSTransportWebsite"/>
-                <w:color w:val="0A0A0A"/>
-              </w:rPr>
-              <w:t>representative.</w:t>
+              <w:t xml:space="preserve"> representative.</w:t>
             </w:r>
             <w:r>
               <w:rPr>
@@ -2744,15 +2556,7 @@
                 <w:rFonts w:ascii="GDSTransportWebsite" w:hAnsi="GDSTransportWebsite"/>
                 <w:color w:val="0A0A0A"/>
               </w:rPr>
-              <w:t>ddress.Country</w:t>
-            </w:r>
-            <w:proofErr w:type="gramEnd"/>
-            <w:r>
-              <w:rPr>
-                <w:rFonts w:ascii="GDSTransportWebsite" w:hAnsi="GDSTransportWebsite"/>
-                <w:color w:val="0A0A0A"/>
-              </w:rPr>
-              <w:t>&gt;&gt;&lt;&lt;es_&gt;&gt;</w:t>
+              <w:t>ddress.Country&gt;&gt;&lt;&lt;es_&gt;&gt;</w:t>
             </w:r>
           </w:p>
         </w:tc>
@@ -2806,23 +2610,7 @@
                 <w:rFonts w:ascii="GDSTransportWebsite" w:hAnsi="GDSTransportWebsite"/>
                 <w:color w:val="0A0A0A"/>
               </w:rPr>
-              <w:t>&lt;&lt;</w:t>
-            </w:r>
-            <w:proofErr w:type="gramStart"/>
-            <w:r>
-              <w:rPr>
-                <w:rFonts w:ascii="GDSTransportWebsite" w:hAnsi="GDSTransportWebsite"/>
-                <w:color w:val="0A0A0A"/>
-              </w:rPr>
-              <w:t>representative.emailAddress</w:t>
-            </w:r>
-            <w:proofErr w:type="gramEnd"/>
-            <w:r>
-              <w:rPr>
-                <w:rFonts w:ascii="GDSTransportWebsite" w:hAnsi="GDSTransportWebsite"/>
-                <w:color w:val="0A0A0A"/>
-              </w:rPr>
-              <w:t>&gt;&gt;</w:t>
+              <w:t>&lt;&lt;representative.emailAddress&gt;&gt;</w:t>
             </w:r>
           </w:p>
         </w:tc>
@@ -2870,23 +2658,7 @@
                 <w:rFonts w:ascii="GDSTransportWebsite" w:hAnsi="GDSTransportWebsite"/>
                 <w:color w:val="0A0A0A"/>
               </w:rPr>
-              <w:t>&lt;&lt;</w:t>
-            </w:r>
-            <w:proofErr w:type="gramStart"/>
-            <w:r>
-              <w:rPr>
-                <w:rFonts w:ascii="GDSTransportWebsite" w:hAnsi="GDSTransportWebsite"/>
-                <w:color w:val="0A0A0A"/>
-              </w:rPr>
-              <w:t>representative.phoneNumber</w:t>
-            </w:r>
-            <w:proofErr w:type="gramEnd"/>
-            <w:r>
-              <w:rPr>
-                <w:rFonts w:ascii="GDSTransportWebsite" w:hAnsi="GDSTransportWebsite"/>
-                <w:color w:val="0A0A0A"/>
-              </w:rPr>
-              <w:t>&gt;&gt;</w:t>
+              <w:t>&lt;&lt;representative.phoneNumber&gt;&gt;</w:t>
             </w:r>
           </w:p>
         </w:tc>
@@ -2934,23 +2706,7 @@
                 <w:rFonts w:ascii="GDSTransportWebsite" w:hAnsi="GDSTransportWebsite"/>
                 <w:color w:val="0A0A0A"/>
               </w:rPr>
-              <w:t>&lt;&lt;</w:t>
-            </w:r>
-            <w:proofErr w:type="gramStart"/>
-            <w:r>
-              <w:rPr>
-                <w:rFonts w:ascii="GDSTransportWebsite" w:hAnsi="GDSTransportWebsite"/>
-                <w:color w:val="0A0A0A"/>
-              </w:rPr>
-              <w:t>representative.dxAddress</w:t>
-            </w:r>
-            <w:proofErr w:type="gramEnd"/>
-            <w:r>
-              <w:rPr>
-                <w:rFonts w:ascii="GDSTransportWebsite" w:hAnsi="GDSTransportWebsite"/>
-                <w:color w:val="0A0A0A"/>
-              </w:rPr>
-              <w:t>&gt;&gt;</w:t>
+              <w:t>&lt;&lt;representative.dxAddress&gt;&gt;</w:t>
             </w:r>
           </w:p>
         </w:tc>
@@ -3039,17 +2795,7 @@
           <w:sz w:val="36"/>
           <w:szCs w:val="36"/>
         </w:rPr>
-        <w:t>&lt;&lt;cs_{</w:t>
-      </w:r>
-      <w:proofErr w:type="gramStart"/>
-      <w:r>
-        <w:rPr>
-          <w:rFonts w:ascii="GDSTransportWebsite" w:hAnsi="GDSTransportWebsite"/>
-          <w:color w:val="0A0A0A"/>
-          <w:sz w:val="36"/>
-          <w:szCs w:val="36"/>
-        </w:rPr>
-        <w:t>a</w:t>
+        <w:t>&lt;&lt;cs_{a</w:t>
       </w:r>
       <w:r>
         <w:rPr>
@@ -3069,7 +2815,6 @@
         </w:rPr>
         <w:t>=</w:t>
       </w:r>
-      <w:proofErr w:type="gramEnd"/>
       <w:r>
         <w:rPr>
           <w:rFonts w:ascii="GDSTransportWebsite" w:hAnsi="GDSTransportWebsite"/>
@@ -3431,8 +3176,20 @@
                 <w:color w:val="0A0A0A"/>
                 <w:shd w:val="clear" w:color="auto" w:fill="FFFFFF"/>
               </w:rPr>
-              <w:t>Explain why not</w:t>
-            </w:r>
+              <w:t xml:space="preserve">Explain why </w:t>
+            </w:r>
+            <w:proofErr w:type="gramStart"/>
+            <w:r>
+              <w:rPr>
+                <w:rFonts w:ascii="GDSTransportWebsite" w:hAnsi="GDSTransportWebsite"/>
+                <w:b/>
+                <w:bCs/>
+                <w:color w:val="0A0A0A"/>
+                <w:shd w:val="clear" w:color="auto" w:fill="FFFFFF"/>
+              </w:rPr>
+              <w:t>not</w:t>
+            </w:r>
+            <w:proofErr w:type="gramEnd"/>
           </w:p>
           <w:p>
             <w:pPr>
@@ -3785,25 +3542,7 @@
           <w:color w:val="0A0A0A"/>
           <w:shd w:val="clear" w:color="auto" w:fill="FFFFFF"/>
         </w:rPr>
-        <w:t>&lt;&lt;cs</w:t>
-      </w:r>
-      <w:proofErr w:type="gramStart"/>
-      <w:r>
-        <w:rPr>
-          <w:rFonts w:ascii="GDSTransportWebsite" w:hAnsi="GDSTransportWebsite"/>
-          <w:color w:val="0A0A0A"/>
-          <w:shd w:val="clear" w:color="auto" w:fill="FFFFFF"/>
-        </w:rPr>
-        <w:t>_{</w:t>
-      </w:r>
-      <w:proofErr w:type="gramEnd"/>
-      <w:r>
-        <w:rPr>
-          <w:rFonts w:ascii="GDSTransportWebsite" w:hAnsi="GDSTransportWebsite"/>
-          <w:color w:val="0A0A0A"/>
-          <w:shd w:val="clear" w:color="auto" w:fill="FFFFFF"/>
-        </w:rPr>
-        <w:t>disclosureOfElectronicDocuments.reachedAgreement='No' &amp;&amp; disclosureOfElectronicDocuments.agreementLikely='No' }&gt;&gt;</w:t>
+        <w:t>&lt;&lt;cs_{disclosureOfElectronicDocuments.reachedAgreement='No' &amp;&amp; disclosureOfElectronicDocuments.agreementLikely='No' }&gt;&gt;</w:t>
       </w:r>
     </w:p>
     <w:tbl>
@@ -3850,8 +3589,20 @@
                 <w:color w:val="0A0A0A"/>
                 <w:shd w:val="clear" w:color="auto" w:fill="FFFFFF"/>
               </w:rPr>
-              <w:t>Explain why not</w:t>
-            </w:r>
+              <w:t xml:space="preserve">Explain why </w:t>
+            </w:r>
+            <w:proofErr w:type="gramStart"/>
+            <w:r>
+              <w:rPr>
+                <w:rFonts w:ascii="GDSTransportWebsite" w:hAnsi="GDSTransportWebsite"/>
+                <w:b/>
+                <w:bCs/>
+                <w:color w:val="0A0A0A"/>
+                <w:shd w:val="clear" w:color="auto" w:fill="FFFFFF"/>
+              </w:rPr>
+              <w:t>not</w:t>
+            </w:r>
+            <w:proofErr w:type="gramEnd"/>
             <w:r>
               <w:rPr>
                 <w:rFonts w:ascii="GDSTransportWebsite" w:hAnsi="GDSTransportWebsite"/>
@@ -3939,25 +3690,7 @@
           <w:color w:val="0A0A0A"/>
           <w:shd w:val="clear" w:color="auto" w:fill="FFFFFF"/>
         </w:rPr>
-        <w:t>&lt;&lt;cs</w:t>
-      </w:r>
-      <w:proofErr w:type="gramStart"/>
-      <w:r>
-        <w:rPr>
-          <w:rFonts w:ascii="GDSTransportWebsite" w:hAnsi="GDSTransportWebsite"/>
-          <w:color w:val="0A0A0A"/>
-          <w:shd w:val="clear" w:color="auto" w:fill="FFFFFF"/>
-        </w:rPr>
-        <w:t>_{</w:t>
-      </w:r>
-      <w:proofErr w:type="gramEnd"/>
-      <w:r>
-        <w:rPr>
-          <w:rFonts w:ascii="GDSTransportWebsite" w:hAnsi="GDSTransportWebsite"/>
-          <w:color w:val="0A0A0A"/>
-          <w:shd w:val="clear" w:color="auto" w:fill="FFFFFF"/>
-        </w:rPr>
-        <w:t>disclosureOfNonElectronicDocuments.directionsForDisclosureProposed='Yes' &amp;&amp; disclosureOfNonElectronicDocuments.standardDirectionsRequired=No}&gt;&gt;</w:t>
+        <w:t>&lt;&lt;cs_{disclosureOfNonElectronicDocuments.directionsForDisclosureProposed='Yes' &amp;&amp; disclosureOfNonElectronicDocuments.standardDirectionsRequired=No}&gt;&gt;</w:t>
       </w:r>
     </w:p>
     <w:tbl>
@@ -4004,8 +3737,20 @@
                 <w:color w:val="0A0A0A"/>
                 <w:shd w:val="clear" w:color="auto" w:fill="FFFFFF"/>
               </w:rPr>
-              <w:t>Enter your preferred directions for disclosure</w:t>
-            </w:r>
+              <w:t xml:space="preserve">Enter your preferred directions for </w:t>
+            </w:r>
+            <w:proofErr w:type="gramStart"/>
+            <w:r>
+              <w:rPr>
+                <w:rFonts w:ascii="GDSTransportWebsite" w:hAnsi="GDSTransportWebsite"/>
+                <w:b/>
+                <w:bCs/>
+                <w:color w:val="0A0A0A"/>
+                <w:shd w:val="clear" w:color="auto" w:fill="FFFFFF"/>
+              </w:rPr>
+              <w:t>disclosure</w:t>
+            </w:r>
+            <w:proofErr w:type="gramEnd"/>
           </w:p>
           <w:p>
             <w:pPr>
@@ -4240,7 +3985,6 @@
               </w:rPr>
               <w:t>&lt;&lt;</w:t>
             </w:r>
-            <w:proofErr w:type="gramStart"/>
             <w:r>
               <w:rPr>
                 <w:rFonts w:ascii="GDSTransportWebsite" w:hAnsi="GDSTransportWebsite"/>
@@ -4255,7 +3999,6 @@
               </w:rPr>
               <w:t>.expertRequired</w:t>
             </w:r>
-            <w:proofErr w:type="gramEnd"/>
             <w:r>
               <w:rPr>
                 <w:rFonts w:ascii="GDSTransportWebsite" w:hAnsi="GDSTransportWebsite"/>
@@ -4274,25 +4017,7 @@
           <w:color w:val="0A0A0A"/>
           <w:shd w:val="clear" w:color="auto" w:fill="FFFFFF"/>
         </w:rPr>
-        <w:t>&lt;&lt;cs_{</w:t>
-      </w:r>
-      <w:proofErr w:type="gramStart"/>
-      <w:r>
-        <w:rPr>
-          <w:rFonts w:ascii="GDSTransportWebsite" w:hAnsi="GDSTransportWebsite"/>
-          <w:color w:val="0A0A0A"/>
-          <w:shd w:val="clear" w:color="auto" w:fill="FFFFFF"/>
-        </w:rPr>
-        <w:t>experts.expertRequired</w:t>
-      </w:r>
-      <w:proofErr w:type="gramEnd"/>
-      <w:r>
-        <w:rPr>
-          <w:rFonts w:ascii="GDSTransportWebsite" w:hAnsi="GDSTransportWebsite"/>
-          <w:color w:val="0A0A0A"/>
-          <w:shd w:val="clear" w:color="auto" w:fill="FFFFFF"/>
-        </w:rPr>
-        <w:t>='Yes'}&gt;&gt;</w:t>
+        <w:t>&lt;&lt;cs_{experts.expertRequired='Yes'}&gt;&gt;</w:t>
       </w:r>
     </w:p>
     <w:tbl>
@@ -4393,7 +4118,6 @@
               </w:rPr>
               <w:t>&lt;&lt;</w:t>
             </w:r>
-            <w:proofErr w:type="gramStart"/>
             <w:r>
               <w:rPr>
                 <w:rFonts w:ascii="GDSTransportWebsite" w:hAnsi="GDSTransportWebsite"/>
@@ -4408,7 +4132,6 @@
               </w:rPr>
               <w:t>xperts.expertReportsSent</w:t>
             </w:r>
-            <w:proofErr w:type="gramEnd"/>
             <w:r>
               <w:rPr>
                 <w:rFonts w:ascii="GDSTransportWebsite" w:hAnsi="GDSTransportWebsite"/>
@@ -4480,7 +4203,6 @@
               </w:rPr>
               <w:t>&lt;&lt;</w:t>
             </w:r>
-            <w:proofErr w:type="gramStart"/>
             <w:r>
               <w:rPr>
                 <w:rFonts w:ascii="GDSTransportWebsite" w:hAnsi="GDSTransportWebsite"/>
@@ -4495,7 +4217,6 @@
               </w:rPr>
               <w:t>xperts.jointExpertSuitable</w:t>
             </w:r>
-            <w:proofErr w:type="gramEnd"/>
             <w:r>
               <w:rPr>
                 <w:rFonts w:ascii="GDSTransportWebsite" w:hAnsi="GDSTransportWebsite"/>
@@ -4528,7 +4249,6 @@
               </w:rPr>
               <w:t>&lt;&lt;rr_</w:t>
             </w:r>
-            <w:proofErr w:type="gramStart"/>
             <w:r>
               <w:rPr>
                 <w:rFonts w:ascii="GDSTransportWebsite" w:hAnsi="GDSTransportWebsite"/>
@@ -4545,7 +4265,6 @@
               </w:rPr>
               <w:t>xperts.details</w:t>
             </w:r>
-            <w:proofErr w:type="gramEnd"/>
             <w:r>
               <w:rPr>
                 <w:rFonts w:ascii="GDSTransportWebsite" w:hAnsi="GDSTransportWebsite"/>
@@ -4793,8 +4512,20 @@
                 <w:color w:val="0A0A0A"/>
                 <w:shd w:val="clear" w:color="auto" w:fill="FFFFFF"/>
               </w:rPr>
-              <w:t>Why you need this expert</w:t>
-            </w:r>
+              <w:t xml:space="preserve">Why you need this </w:t>
+            </w:r>
+            <w:proofErr w:type="gramStart"/>
+            <w:r>
+              <w:rPr>
+                <w:rFonts w:ascii="GDSTransportWebsite" w:hAnsi="GDSTransportWebsite"/>
+                <w:b/>
+                <w:bCs/>
+                <w:color w:val="0A0A0A"/>
+                <w:shd w:val="clear" w:color="auto" w:fill="FFFFFF"/>
+              </w:rPr>
+              <w:t>expert</w:t>
+            </w:r>
+            <w:proofErr w:type="gramEnd"/>
           </w:p>
           <w:p>
             <w:pPr>
@@ -4953,7 +4684,6 @@
               </w:rPr>
               <w:t>&lt;&lt;er_</w:t>
             </w:r>
-            <w:proofErr w:type="gramStart"/>
             <w:r>
               <w:rPr>
                 <w:rFonts w:ascii="GDSTransportWebsite" w:hAnsi="GDSTransportWebsite"/>
@@ -4968,16 +4698,7 @@
                 <w:color w:val="0A0A0A"/>
                 <w:shd w:val="clear" w:color="auto" w:fill="FFFFFF"/>
               </w:rPr>
-              <w:t>xperts.details</w:t>
-            </w:r>
-            <w:proofErr w:type="gramEnd"/>
-            <w:r>
-              <w:rPr>
-                <w:rFonts w:ascii="GDSTransportWebsite" w:hAnsi="GDSTransportWebsite"/>
-                <w:color w:val="0A0A0A"/>
-                <w:shd w:val="clear" w:color="auto" w:fill="FFFFFF"/>
-              </w:rPr>
-              <w:t>&gt;&gt;</w:t>
+              <w:t>xperts.details&gt;&gt;</w:t>
             </w:r>
           </w:p>
         </w:tc>
@@ -5113,7 +4834,6 @@
               </w:rPr>
               <w:t>&lt;&lt;</w:t>
             </w:r>
-            <w:proofErr w:type="gramStart"/>
             <w:r>
               <w:rPr>
                 <w:rFonts w:ascii="GDSTransportWebsite" w:hAnsi="GDSTransportWebsite"/>
@@ -5135,7 +4855,6 @@
               </w:rPr>
               <w:t>.witnessesToAppear</w:t>
             </w:r>
-            <w:proofErr w:type="gramEnd"/>
             <w:r>
               <w:rPr>
                 <w:rFonts w:ascii="GDSTransportWebsite" w:hAnsi="GDSTransportWebsite"/>
@@ -5168,7 +4887,6 @@
               </w:rPr>
               <w:t>&lt;&lt;rr_</w:t>
             </w:r>
-            <w:proofErr w:type="gramStart"/>
             <w:r>
               <w:rPr>
                 <w:rFonts w:ascii="GDSTransportWebsite" w:hAnsi="GDSTransportWebsite"/>
@@ -5185,7 +4903,6 @@
               </w:rPr>
               <w:t>itnesses.details</w:t>
             </w:r>
-            <w:proofErr w:type="gramEnd"/>
             <w:r>
               <w:rPr>
                 <w:rFonts w:ascii="GDSTransportWebsite" w:hAnsi="GDSTransportWebsite"/>
@@ -5427,7 +5144,6 @@
               </w:rPr>
               <w:t>_</w:t>
             </w:r>
-            <w:proofErr w:type="gramStart"/>
             <w:r>
               <w:rPr>
                 <w:rFonts w:ascii="GDSTransportWebsite" w:hAnsi="GDSTransportWebsite"/>
@@ -5442,16 +5158,7 @@
                 <w:color w:val="0A0A0A"/>
                 <w:shd w:val="clear" w:color="auto" w:fill="FFFFFF"/>
               </w:rPr>
-              <w:t>itnesses.details</w:t>
-            </w:r>
-            <w:proofErr w:type="gramEnd"/>
-            <w:r>
-              <w:rPr>
-                <w:rFonts w:ascii="GDSTransportWebsite" w:hAnsi="GDSTransportWebsite"/>
-                <w:color w:val="0A0A0A"/>
-                <w:shd w:val="clear" w:color="auto" w:fill="FFFFFF"/>
-              </w:rPr>
-              <w:t>&gt;&gt;</w:t>
+              <w:t>itnesses.details&gt;&gt;</w:t>
             </w:r>
           </w:p>
         </w:tc>
@@ -5860,7 +5567,6 @@
               </w:rPr>
               <w:t>&lt;&lt;</w:t>
             </w:r>
-            <w:proofErr w:type="gramStart"/>
             <w:r>
               <w:rPr>
                 <w:rFonts w:ascii="GDSTransportWebsite" w:hAnsi="GDSTransportWebsite"/>
@@ -5875,7 +5581,6 @@
               </w:rPr>
               <w:t>earing.hearingLength</w:t>
             </w:r>
-            <w:proofErr w:type="gramEnd"/>
             <w:r>
               <w:rPr>
                 <w:rFonts w:ascii="GDSTransportWebsite" w:hAnsi="GDSTransportWebsite"/>
@@ -5941,7 +5646,6 @@
               </w:rPr>
               <w:t>&lt;&lt;</w:t>
             </w:r>
-            <w:proofErr w:type="gramStart"/>
             <w:r>
               <w:rPr>
                 <w:rFonts w:ascii="GDSTransportWebsite" w:hAnsi="GDSTransportWebsite"/>
@@ -5956,7 +5660,6 @@
               </w:rPr>
               <w:t>earing.unavailableDatesRequired</w:t>
             </w:r>
-            <w:proofErr w:type="gramEnd"/>
             <w:r>
               <w:rPr>
                 <w:rFonts w:ascii="GDSTransportWebsite" w:hAnsi="GDSTransportWebsite"/>
@@ -5977,7 +5680,6 @@
         </w:rPr>
         <w:t>&lt;&lt;cs_{</w:t>
       </w:r>
-      <w:proofErr w:type="gramStart"/>
       <w:r>
         <w:rPr>
           <w:rFonts w:ascii="GDSTransportWebsite" w:hAnsi="GDSTransportWebsite"/>
@@ -5999,16 +5701,7 @@
           <w:color w:val="0A0A0A"/>
           <w:shd w:val="clear" w:color="auto" w:fill="FFFFFF"/>
         </w:rPr>
-        <w:t>size</w:t>
-      </w:r>
-      <w:proofErr w:type="gramEnd"/>
-      <w:r>
-        <w:rPr>
-          <w:rFonts w:ascii="GDSTransportWebsite" w:hAnsi="GDSTransportWebsite"/>
-          <w:color w:val="0A0A0A"/>
-          <w:shd w:val="clear" w:color="auto" w:fill="FFFFFF"/>
-        </w:rPr>
-        <w:t>&gt;</w:t>
+        <w:t>size&gt;</w:t>
       </w:r>
       <w:r>
         <w:rPr>
@@ -6105,7 +5798,6 @@
               </w:rPr>
               <w:t>&lt;&lt;rr_</w:t>
             </w:r>
-            <w:proofErr w:type="gramStart"/>
             <w:r>
               <w:rPr>
                 <w:rFonts w:ascii="GDSTransportWebsite" w:hAnsi="GDSTransportWebsite"/>
@@ -6126,16 +5818,7 @@
                 <w:color w:val="0A0A0A"/>
                 <w:shd w:val="clear" w:color="auto" w:fill="FFFFFF"/>
               </w:rPr>
-              <w:t>.unavailableDates</w:t>
-            </w:r>
-            <w:proofErr w:type="gramEnd"/>
-            <w:r>
-              <w:rPr>
-                <w:rFonts w:ascii="GDSTransportWebsite" w:hAnsi="GDSTransportWebsite"/>
-                <w:color w:val="0A0A0A"/>
-                <w:shd w:val="clear" w:color="auto" w:fill="FFFFFF"/>
-              </w:rPr>
-              <w:t>&gt;&gt;</w:t>
+              <w:t>.unavailableDates&gt;&gt;</w:t>
             </w:r>
           </w:p>
         </w:tc>
@@ -6203,23 +5886,7 @@
                 <w:rFonts w:ascii="GDSTransportWebsite" w:hAnsi="GDSTransportWebsite"/>
                 <w:color w:val="0A0A0A"/>
               </w:rPr>
-              <w:t>&lt;</w:t>
-            </w:r>
-            <w:proofErr w:type="gramStart"/>
-            <w:r>
-              <w:rPr>
-                <w:rFonts w:ascii="GDSTransportWebsite" w:hAnsi="GDSTransportWebsite"/>
-                <w:color w:val="0A0A0A"/>
-              </w:rPr>
-              <w:t>&lt;{</w:t>
-            </w:r>
-            <w:proofErr w:type="gramEnd"/>
-            <w:r>
-              <w:rPr>
-                <w:rFonts w:ascii="GDSTransportWebsite" w:hAnsi="GDSTransportWebsite"/>
-                <w:color w:val="0A0A0A"/>
-              </w:rPr>
-              <w:t>dateFormat(</w:t>
+              <w:t>&lt;&lt;{dateFormat(</w:t>
             </w:r>
             <w:r>
               <w:rPr>
@@ -6298,7 +5965,6 @@
               </w:rPr>
               <w:t>&lt;&lt;er_</w:t>
             </w:r>
-            <w:proofErr w:type="gramStart"/>
             <w:r>
               <w:rPr>
                 <w:rFonts w:ascii="GDSTransportWebsite" w:hAnsi="GDSTransportWebsite"/>
@@ -6312,16 +5978,7 @@
                 <w:color w:val="0A0A0A"/>
                 <w:shd w:val="clear" w:color="auto" w:fill="FFFFFF"/>
               </w:rPr>
-              <w:t>.unavailableDates</w:t>
-            </w:r>
-            <w:proofErr w:type="gramEnd"/>
-            <w:r>
-              <w:rPr>
-                <w:rFonts w:ascii="GDSTransportWebsite" w:hAnsi="GDSTransportWebsite"/>
-                <w:color w:val="0A0A0A"/>
-                <w:shd w:val="clear" w:color="auto" w:fill="FFFFFF"/>
-              </w:rPr>
-              <w:t>&gt;&gt;</w:t>
+              <w:t>.unavailableDates&gt;&gt;</w:t>
             </w:r>
           </w:p>
         </w:tc>
@@ -6494,23 +6151,7 @@
                 <w:rFonts w:ascii="GDSTransportWebsite" w:hAnsi="GDSTransportWebsite"/>
                 <w:color w:val="0A0A0A"/>
               </w:rPr>
-              <w:t>&lt;&lt;cs</w:t>
-            </w:r>
-            <w:proofErr w:type="gramStart"/>
-            <w:r>
-              <w:rPr>
-                <w:rFonts w:ascii="GDSTransportWebsite" w:hAnsi="GDSTransportWebsite"/>
-                <w:color w:val="0A0A0A"/>
-              </w:rPr>
-              <w:t>_{ requestedCourt.requestHearingAtSpecificCourt</w:t>
-            </w:r>
-            <w:proofErr w:type="gramEnd"/>
-            <w:r>
-              <w:rPr>
-                <w:rFonts w:ascii="GDSTransportWebsite" w:hAnsi="GDSTransportWebsite"/>
-                <w:color w:val="0A0A0A"/>
-              </w:rPr>
-              <w:t xml:space="preserve"> ='Yes'}&gt;&gt;</w:t>
+              <w:t>&lt;&lt;cs_{ requestedCourt.requestHearingAtSpecificCourt ='Yes'}&gt;&gt;</w:t>
             </w:r>
           </w:p>
           <w:p>
@@ -6566,26 +6207,7 @@
                       <w:color w:val="0A0A0A"/>
                     </w:rPr>
                     <w:lastRenderedPageBreak/>
-                    <w:t>P</w:t>
-                  </w:r>
-                  <w:r>
-                    <w:rPr>
-                      <w:rFonts w:ascii="GDSTransportWebsite" w:hAnsi="GDSTransportWebsite"/>
-                      <w:b/>
-                      <w:bCs/>
-                      <w:color w:val="0A0A0A"/>
-                      <w:shd w:val="clear" w:color="auto" w:fill="FFFFFF"/>
-                    </w:rPr>
-                    <w:t xml:space="preserve">referred </w:t>
-                  </w:r>
-                  <w:r>
-                    <w:rPr>
-                      <w:rFonts w:ascii="GDSTransportWebsite" w:hAnsi="GDSTransportWebsite"/>
-                      <w:b/>
-                      <w:bCs/>
-                      <w:color w:val="0A0A0A"/>
-                    </w:rPr>
-                    <w:t>court</w:t>
+                    <w:t>Preferred court</w:t>
                   </w:r>
                 </w:p>
               </w:tc>
@@ -6613,31 +6235,8 @@
                       <w:rFonts w:ascii="GDSTransportWebsite" w:hAnsi="GDSTransportWebsite"/>
                       <w:color w:val="0A0A0A"/>
                     </w:rPr>
-                    <w:t>&lt;&lt; requestedCourt.response</w:t>
+                    <w:t>&lt;&lt; requestedCourt.responseCourtName&gt;&gt;</w:t>
                   </w:r>
-                  <w:r>
-                    <w:rPr>
-                      <w:rFonts w:ascii="GDSTransportWebsite" w:hAnsi="GDSTransportWebsite"/>
-                      <w:color w:val="0A0A0A"/>
-                    </w:rPr>
-                    <w:t>CourtName</w:t>
-                  </w:r>
-                  <w:r>
-                    <w:rPr>
-                      <w:rFonts w:ascii="GDSTransportWebsite" w:hAnsi="GDSTransportWebsite"/>
-                      <w:color w:val="0A0A0A"/>
-                    </w:rPr>
-                    <w:t>&gt;&gt;</w:t>
-                  </w:r>
-                </w:p>
-                <w:p>
-                  <w:pPr>
-                    <w:spacing w:before="40" w:after="40"/>
-                    <w:rPr>
-                      <w:rFonts w:ascii="GDSTransportWebsite" w:hAnsi="GDSTransportWebsite"/>
-                      <w:color w:val="0A0A0A"/>
-                    </w:rPr>
-                  </w:pPr>
                 </w:p>
               </w:tc>
             </w:tr>
@@ -7261,16 +6860,7 @@
           <w:color w:val="0A0A0A"/>
           <w:shd w:val="clear" w:color="auto" w:fill="FFFFFF"/>
         </w:rPr>
-        <w:t>&lt;&lt;cs</w:t>
-      </w:r>
-      <w:proofErr w:type="gramStart"/>
-      <w:r>
-        <w:rPr>
-          <w:rFonts w:ascii="GDSTransportWebsite" w:hAnsi="GDSTransportWebsite"/>
-          <w:color w:val="0A0A0A"/>
-          <w:shd w:val="clear" w:color="auto" w:fill="FFFFFF"/>
-        </w:rPr>
-        <w:t>_{</w:t>
+        <w:t>&lt;&lt;cs_{</w:t>
       </w:r>
       <w:r>
         <w:rPr>
@@ -7284,15 +6874,7 @@
           <w:rFonts w:ascii="GDSTransportWebsite" w:hAnsi="GDSTransportWebsite"/>
           <w:color w:val="0A0A0A"/>
         </w:rPr>
-        <w:t>vulnerabilityAdjustmentsRequired</w:t>
-      </w:r>
-      <w:proofErr w:type="gramEnd"/>
-      <w:r>
-        <w:rPr>
-          <w:rFonts w:ascii="GDSTransportWebsite" w:hAnsi="GDSTransportWebsite"/>
-          <w:color w:val="0A0A0A"/>
-        </w:rPr>
-        <w:t xml:space="preserve"> </w:t>
+        <w:t xml:space="preserve">vulnerabilityAdjustmentsRequired </w:t>
       </w:r>
       <w:r>
         <w:rPr>
@@ -7821,8 +7403,20 @@
                 <w:color w:val="0A0A0A"/>
                 <w:shd w:val="clear" w:color="auto" w:fill="FFFFFF"/>
               </w:rPr>
-              <w:t>Provide any other information that the judge may need</w:t>
-            </w:r>
+              <w:t xml:space="preserve">Provide any other information that the judge may </w:t>
+            </w:r>
+            <w:proofErr w:type="gramStart"/>
+            <w:r>
+              <w:rPr>
+                <w:rFonts w:ascii="GDSTransportWebsite" w:hAnsi="GDSTransportWebsite"/>
+                <w:b/>
+                <w:bCs/>
+                <w:color w:val="0A0A0A"/>
+                <w:shd w:val="clear" w:color="auto" w:fill="FFFFFF"/>
+              </w:rPr>
+              <w:t>need</w:t>
+            </w:r>
+            <w:proofErr w:type="gramEnd"/>
           </w:p>
           <w:p>
             <w:pPr>
@@ -7855,23 +7449,7 @@
                 <w:rFonts w:ascii="GDSTransportWebsite" w:hAnsi="GDSTransportWebsite"/>
                 <w:color w:val="0A0A0A"/>
               </w:rPr>
-              <w:t>&lt;&lt;cs_{</w:t>
-            </w:r>
-            <w:proofErr w:type="gramStart"/>
-            <w:r>
-              <w:rPr>
-                <w:rFonts w:ascii="GDSTransportWebsite" w:hAnsi="GDSTransportWebsite"/>
-                <w:color w:val="0A0A0A"/>
-              </w:rPr>
-              <w:t>isBlank(</w:t>
-            </w:r>
-            <w:proofErr w:type="gramEnd"/>
-            <w:r>
-              <w:rPr>
-                <w:rFonts w:ascii="GDSTransportWebsite" w:hAnsi="GDSTransportWebsite"/>
-                <w:color w:val="0A0A0A"/>
-              </w:rPr>
-              <w:t xml:space="preserve">furtherInformation.otherInformationForJudge)}&gt;&gt;Not </w:t>
+              <w:t xml:space="preserve">&lt;&lt;cs_{isBlank(furtherInformation.otherInformationForJudge)}&gt;&gt;Not </w:t>
             </w:r>
             <w:r>
               <w:rPr>
@@ -8240,7 +7818,7 @@
       <mc:AlternateContent>
         <mc:Choice Requires="wps">
           <w:drawing>
-            <wp:anchor distT="0" distB="0" distL="0" distR="0" simplePos="0" relativeHeight="251659264" behindDoc="0" locked="0" layoutInCell="1" allowOverlap="1" wp14:anchorId="12A1F722" wp14:editId="13B00FDE">
+            <wp:anchor distT="0" distB="0" distL="0" distR="0" simplePos="0" relativeHeight="251659264" behindDoc="0" locked="0" layoutInCell="1" allowOverlap="1" wp14:anchorId="1827297A" wp14:editId="0E4BC50F">
               <wp:simplePos x="635" y="635"/>
               <wp:positionH relativeFrom="leftMargin">
                 <wp:align>left</wp:align>
@@ -8315,11 +7893,12 @@
         </mc:Choice>
         <mc:Fallback>
           <w:pict>
-            <v:shapetype w14:anchorId="12A1F722" id="_x0000_t202" coordsize="21600,21600" o:spt="202" path="m,l,21600r21600,l21600,xe">
+            <v:shapetype w14:anchorId="1827297A" id="_x0000_t202" coordsize="21600,21600" o:spt="202" path="m,l,21600r21600,l21600,xe">
               <v:stroke joinstyle="miter"/>
               <v:path gradientshapeok="t" o:connecttype="rect"/>
             </v:shapetype>
             <v:shape id="Text Box 3" o:spid="_x0000_s1026" type="#_x0000_t202" alt="Classification: Controlled" style="position:absolute;margin-left:0;margin-top:.05pt;width:34.95pt;height:34.95pt;z-index:251659264;visibility:visible;mso-wrap-style:none;mso-wrap-distance-left:0;mso-wrap-distance-top:0;mso-wrap-distance-right:0;mso-wrap-distance-bottom:0;mso-position-horizontal:left;mso-position-horizontal-relative:left-margin-area;mso-position-vertical:absolute;mso-position-vertical-relative:text;v-text-anchor:top" o:gfxdata="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" filled="f" stroked="f">
+              <v:fill o:detectmouseclick="t"/>
               <v:textbox style="mso-fit-shape-to-text:t" inset="5pt,0,0,0">
                 <w:txbxContent>
                   <w:p>
@@ -8402,7 +7981,7 @@
             <mc:AlternateContent>
               <mc:Choice Requires="wps">
                 <w:drawing>
-                  <wp:anchor distT="0" distB="0" distL="0" distR="0" simplePos="0" relativeHeight="251660288" behindDoc="0" locked="0" layoutInCell="1" allowOverlap="1" wp14:anchorId="00A51A71" wp14:editId="2F427964">
+                  <wp:anchor distT="0" distB="0" distL="0" distR="0" simplePos="0" relativeHeight="251660288" behindDoc="0" locked="0" layoutInCell="1" allowOverlap="1" wp14:anchorId="774F0BC9" wp14:editId="2BB4C325">
                     <wp:simplePos x="790575" y="9248775"/>
                     <wp:positionH relativeFrom="leftMargin">
                       <wp:align>left</wp:align>
@@ -8477,11 +8056,12 @@
               </mc:Choice>
               <mc:Fallback>
                 <w:pict>
-                  <v:shapetype w14:anchorId="00A51A71" id="_x0000_t202" coordsize="21600,21600" o:spt="202" path="m,l,21600r21600,l21600,xe">
+                  <v:shapetype w14:anchorId="774F0BC9" id="_x0000_t202" coordsize="21600,21600" o:spt="202" path="m,l,21600r21600,l21600,xe">
                     <v:stroke joinstyle="miter"/>
                     <v:path gradientshapeok="t" o:connecttype="rect"/>
                   </v:shapetype>
                   <v:shape id="Text Box 5" o:spid="_x0000_s1027" type="#_x0000_t202" alt="Classification: Controlled" style="position:absolute;margin-left:0;margin-top:.05pt;width:34.95pt;height:34.95pt;z-index:251660288;visibility:visible;mso-wrap-style:none;mso-wrap-distance-left:0;mso-wrap-distance-top:0;mso-wrap-distance-right:0;mso-wrap-distance-bottom:0;mso-position-horizontal:left;mso-position-horizontal-relative:left-margin-area;mso-position-vertical:absolute;mso-position-vertical-relative:text;v-text-anchor:top" o:gfxdata="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" filled="f" stroked="f">
+                    <v:fill o:detectmouseclick="t"/>
                     <v:textbox style="mso-fit-shape-to-text:t" inset="5pt,0,0,0">
                       <w:txbxContent>
                         <w:p>
@@ -8694,7 +8274,7 @@
       <mc:AlternateContent>
         <mc:Choice Requires="wps">
           <w:drawing>
-            <wp:anchor distT="0" distB="0" distL="0" distR="0" simplePos="0" relativeHeight="251658240" behindDoc="0" locked="0" layoutInCell="1" allowOverlap="1" wp14:anchorId="1DA04EC0" wp14:editId="7C66F4E9">
+            <wp:anchor distT="0" distB="0" distL="0" distR="0" simplePos="0" relativeHeight="251658240" behindDoc="0" locked="0" layoutInCell="1" allowOverlap="1" wp14:anchorId="1FE78E21" wp14:editId="54F8F7CA">
               <wp:simplePos x="635" y="635"/>
               <wp:positionH relativeFrom="leftMargin">
                 <wp:align>left</wp:align>
@@ -8769,11 +8349,12 @@
         </mc:Choice>
         <mc:Fallback>
           <w:pict>
-            <v:shapetype w14:anchorId="1DA04EC0" id="_x0000_t202" coordsize="21600,21600" o:spt="202" path="m,l,21600r21600,l21600,xe">
+            <v:shapetype w14:anchorId="1FE78E21" id="_x0000_t202" coordsize="21600,21600" o:spt="202" path="m,l,21600r21600,l21600,xe">
               <v:stroke joinstyle="miter"/>
               <v:path gradientshapeok="t" o:connecttype="rect"/>
             </v:shapetype>
             <v:shape id="Text Box 2" o:spid="_x0000_s1028" type="#_x0000_t202" alt="Classification: Controlled" style="position:absolute;margin-left:0;margin-top:.05pt;width:34.95pt;height:34.95pt;z-index:251658240;visibility:visible;mso-wrap-style:none;mso-wrap-distance-left:0;mso-wrap-distance-top:0;mso-wrap-distance-right:0;mso-wrap-distance-bottom:0;mso-position-horizontal:left;mso-position-horizontal-relative:left-margin-area;mso-position-vertical:absolute;mso-position-vertical-relative:text;v-text-anchor:top" o:gfxdata="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" filled="f" stroked="f">
+              <v:fill o:detectmouseclick="t"/>
               <v:textbox style="mso-fit-shape-to-text:t" inset="5pt,0,0,0">
                 <w:txbxContent>
                   <w:p>
@@ -13209,37 +12790,6 @@
 </file>
 
 <file path=customXml/item1.xml><?xml version="1.0" encoding="utf-8"?>
-<b:Sources xmlns:b="http://schemas.openxmlformats.org/officeDocument/2006/bibliography" xmlns="http://schemas.openxmlformats.org/officeDocument/2006/bibliography" SelectedStyle="\APASixthEditionOfficeOnline.xsl" StyleName="APA" Version="6"/>
-</file>
-
-<file path=customXml/item2.xml><?xml version="1.0" encoding="utf-8"?>
-<p:properties xmlns:p="http://schemas.microsoft.com/office/2006/metadata/properties" xmlns:xsi="http://www.w3.org/2001/XMLSchema-instance" xmlns:pc="http://schemas.microsoft.com/office/infopath/2007/PartnerControls">
-  <documentManagement>
-    <Stage xmlns="f336f4fe-8719-4ea2-b5d6-29b3a580aeb4">In Approval</Stage>
-    <Next_x0020_Stage xmlns="f336f4fe-8719-4ea2-b5d6-29b3a580aeb4">ApproveOrReject</Next_x0020_Stage>
-    <Admin_x0020_Action xmlns="f336f4fe-8719-4ea2-b5d6-29b3a580aeb4" xsi:nil="true"/>
-    <Template_x0020_Category xmlns="f336f4fe-8719-4ea2-b5d6-29b3a580aeb4">Hearing Requirements Notice - HRN</Template_x0020_Category>
-    <Action xmlns="f336f4fe-8719-4ea2-b5d6-29b3a580aeb4" xsi:nil="true"/>
-    <Purpose1 xmlns="f336f4fe-8719-4ea2-b5d6-29b3a580aeb4">Directions Questionnaire</Purpose1>
-    <Template_x0020_Language xmlns="f336f4fe-8719-4ea2-b5d6-29b3a580aeb4">English - ENG</Template_x0020_Language>
-    <Rename xmlns="f336f4fe-8719-4ea2-b5d6-29b3a580aeb4">true</Rename>
-    <Tornado_x0020_Filename xmlns="f336f4fe-8719-4ea2-b5d6-29b3a580aeb4" xsi:nil="true"/>
-    <Approval_x0020_Request_x0020_Comment xmlns="f336f4fe-8719-4ea2-b5d6-29b3a580aeb4">Hi Abul 
-Please approve below documents for https://tools.hmcts.net/jira/browse/CIV-2329
-Astha</Approval_x0020_Request_x0020_Comment>
-    <Publication_x0020_Date xmlns="f336f4fe-8719-4ea2-b5d6-29b3a580aeb4">2020-12-09T00:00:00+00:00</Publication_x0020_Date>
-    <SharedWithUsers xmlns="f336f4fe-8719-4ea2-b5d6-29b3a580aeb4">
-      <UserInfo>
-        <DisplayName>Robert Allright</DisplayName>
-        <AccountId>23</AccountId>
-        <AccountType/>
-      </UserInfo>
-    </SharedWithUsers>
-  </documentManagement>
-</p:properties>
-</file>
-
-<file path=customXml/item3.xml><?xml version="1.0" encoding="utf-8"?>
 <?mso-contentType ?>
 <FormTemplates xmlns="http://schemas.microsoft.com/sharepoint/v3/contenttype/forms">
   <Display>DocumentLibraryForm</Display>
@@ -13248,7 +12798,7 @@
 </FormTemplates>
 </file>
 
-<file path=customXml/item4.xml><?xml version="1.0" encoding="utf-8"?>
+<file path=customXml/item2.xml><?xml version="1.0" encoding="utf-8"?>
 <ct:contentTypeSchema xmlns:ct="http://schemas.microsoft.com/office/2006/metadata/contentType" xmlns:ma="http://schemas.microsoft.com/office/2006/metadata/properties/metaAttributes" ct:_="" ma:_="" ma:contentTypeName="_CtTemplate" ma:contentTypeID="0x01010064A5FDCCFB03F540B94405305D7DE14F00A4F8B82F7CEF57469A8FE5CEAB7A0EE0" ma:contentTypeVersion="54" ma:contentTypeDescription="Part of Template Management with Site Columns representing custom attributes." ma:contentTypeScope="" ma:versionID="c2ae9af6f2d07f5c87e529250672afb5">
   <xsd:schema xmlns:xsd="http://www.w3.org/2001/XMLSchema" xmlns:xs="http://www.w3.org/2001/XMLSchema" xmlns:p="http://schemas.microsoft.com/office/2006/metadata/properties" xmlns:ns2="f336f4fe-8719-4ea2-b5d6-29b3a580aeb4" xmlns:ns3="b57b892a-dd61-4bba-b372-a8d93da2c7e6" targetNamespace="http://schemas.microsoft.com/office/2006/metadata/properties" ma:root="true" ma:fieldsID="5cc5ae0d05cbe82a12e0833457866b27" ns2:_="" ns3:_="">
     <xsd:import namespace="f336f4fe-8719-4ea2-b5d6-29b3a580aeb4"/>
@@ -13564,25 +13114,38 @@
 </ct:contentTypeSchema>
 </file>
 
-<file path=customXml/itemProps1.xml><?xml version="1.0" encoding="utf-8"?>
-<ds:datastoreItem xmlns:ds="http://schemas.openxmlformats.org/officeDocument/2006/customXml" ds:itemID="{D9CC73D4-2572-D642-B334-03ABC33F70A6}">
-  <ds:schemaRefs>
-    <ds:schemaRef ds:uri="http://schemas.openxmlformats.org/officeDocument/2006/bibliography"/>
-  </ds:schemaRefs>
-</ds:datastoreItem>
+<file path=customXml/item3.xml><?xml version="1.0" encoding="utf-8"?>
+<b:Sources xmlns:b="http://schemas.openxmlformats.org/officeDocument/2006/bibliography" xmlns="http://schemas.openxmlformats.org/officeDocument/2006/bibliography" SelectedStyle="\APASixthEditionOfficeOnline.xsl" StyleName="APA" Version="6"/>
 </file>
 
-<file path=customXml/itemProps2.xml><?xml version="1.0" encoding="utf-8"?>
-<ds:datastoreItem xmlns:ds="http://schemas.openxmlformats.org/officeDocument/2006/customXml" ds:itemID="{167D3FB0-0D1A-4A81-8A96-EE2F37F3B125}">
-  <ds:schemaRefs>
-    <ds:schemaRef ds:uri="http://schemas.microsoft.com/office/2006/metadata/properties"/>
-    <ds:schemaRef ds:uri="http://schemas.microsoft.com/office/infopath/2007/PartnerControls"/>
-    <ds:schemaRef ds:uri="f336f4fe-8719-4ea2-b5d6-29b3a580aeb4"/>
-  </ds:schemaRefs>
-</ds:datastoreItem>
+<file path=customXml/item4.xml><?xml version="1.0" encoding="utf-8"?>
+<p:properties xmlns:p="http://schemas.microsoft.com/office/2006/metadata/properties" xmlns:xsi="http://www.w3.org/2001/XMLSchema-instance" xmlns:pc="http://schemas.microsoft.com/office/infopath/2007/PartnerControls">
+  <documentManagement>
+    <Stage xmlns="f336f4fe-8719-4ea2-b5d6-29b3a580aeb4">In Approval</Stage>
+    <Next_x0020_Stage xmlns="f336f4fe-8719-4ea2-b5d6-29b3a580aeb4">ApproveOrReject</Next_x0020_Stage>
+    <Admin_x0020_Action xmlns="f336f4fe-8719-4ea2-b5d6-29b3a580aeb4" xsi:nil="true"/>
+    <Template_x0020_Category xmlns="f336f4fe-8719-4ea2-b5d6-29b3a580aeb4">Hearing Requirements Notice - HRN</Template_x0020_Category>
+    <Action xmlns="f336f4fe-8719-4ea2-b5d6-29b3a580aeb4" xsi:nil="true"/>
+    <Purpose1 xmlns="f336f4fe-8719-4ea2-b5d6-29b3a580aeb4">Directions Questionnaire</Purpose1>
+    <Template_x0020_Language xmlns="f336f4fe-8719-4ea2-b5d6-29b3a580aeb4">English - ENG</Template_x0020_Language>
+    <Rename xmlns="f336f4fe-8719-4ea2-b5d6-29b3a580aeb4">true</Rename>
+    <Tornado_x0020_Filename xmlns="f336f4fe-8719-4ea2-b5d6-29b3a580aeb4" xsi:nil="true"/>
+    <Approval_x0020_Request_x0020_Comment xmlns="f336f4fe-8719-4ea2-b5d6-29b3a580aeb4">Hi Abul 
+Please approve below documents for https://tools.hmcts.net/jira/browse/CIV-2329
+Astha</Approval_x0020_Request_x0020_Comment>
+    <Publication_x0020_Date xmlns="f336f4fe-8719-4ea2-b5d6-29b3a580aeb4">2020-12-09T00:00:00+00:00</Publication_x0020_Date>
+    <SharedWithUsers xmlns="f336f4fe-8719-4ea2-b5d6-29b3a580aeb4">
+      <UserInfo>
+        <DisplayName>Robert Allright</DisplayName>
+        <AccountId>23</AccountId>
+        <AccountType/>
+      </UserInfo>
+    </SharedWithUsers>
+  </documentManagement>
+</p:properties>
 </file>
 
-<file path=customXml/itemProps3.xml><?xml version="1.0" encoding="utf-8"?>
+<file path=customXml/itemProps1.xml><?xml version="1.0" encoding="utf-8"?>
 <ds:datastoreItem xmlns:ds="http://schemas.openxmlformats.org/officeDocument/2006/customXml" ds:itemID="{B979ABCF-6006-4211-8C04-D08E1C55C8F9}">
   <ds:schemaRefs>
     <ds:schemaRef ds:uri="http://schemas.microsoft.com/sharepoint/v3/contenttype/forms"/>
@@ -13590,7 +13153,7 @@
 </ds:datastoreItem>
 </file>
 
-<file path=customXml/itemProps4.xml><?xml version="1.0" encoding="utf-8"?>
+<file path=customXml/itemProps2.xml><?xml version="1.0" encoding="utf-8"?>
 <ds:datastoreItem xmlns:ds="http://schemas.openxmlformats.org/officeDocument/2006/customXml" ds:itemID="{3C338C79-39B9-4702-806E-4239D3AE569C}">
   <ds:schemaRefs>
     <ds:schemaRef ds:uri="http://schemas.microsoft.com/office/2006/metadata/contentType"/>
@@ -13609,6 +13172,24 @@
 </ds:datastoreItem>
 </file>
 
+<file path=customXml/itemProps3.xml><?xml version="1.0" encoding="utf-8"?>
+<ds:datastoreItem xmlns:ds="http://schemas.openxmlformats.org/officeDocument/2006/customXml" ds:itemID="{D9CC73D4-2572-D642-B334-03ABC33F70A6}">
+  <ds:schemaRefs>
+    <ds:schemaRef ds:uri="http://schemas.openxmlformats.org/officeDocument/2006/bibliography"/>
+  </ds:schemaRefs>
+</ds:datastoreItem>
+</file>
+
+<file path=customXml/itemProps4.xml><?xml version="1.0" encoding="utf-8"?>
+<ds:datastoreItem xmlns:ds="http://schemas.openxmlformats.org/officeDocument/2006/customXml" ds:itemID="{167D3FB0-0D1A-4A81-8A96-EE2F37F3B125}">
+  <ds:schemaRefs>
+    <ds:schemaRef ds:uri="http://schemas.microsoft.com/office/2006/metadata/properties"/>
+    <ds:schemaRef ds:uri="http://schemas.microsoft.com/office/infopath/2007/PartnerControls"/>
+    <ds:schemaRef ds:uri="f336f4fe-8719-4ea2-b5d6-29b3a580aeb4"/>
+  </ds:schemaRefs>
+</ds:datastoreItem>
+</file>
+
 <file path=docMetadata/LabelInfo.xml><?xml version="1.0" encoding="utf-8"?>
 <clbl:labelList xmlns:clbl="http://schemas.microsoft.com/office/2020/mipLabelMetadata">
   <clbl:label id="{95c71a0f-75e1-4c8f-90e2-641c9351dd98}" enabled="1" method="Standard" siteId="{3e0088dc-0629-4ae6-aa8c-813e7a296f50}" contentBits="2" removed="0"/>

</xml_diff>